<commit_message>
update common function addCellLowerRightCornerToContent
</commit_message>
<xml_diff>
--- a/Framework.WordCOM/bin/Debug/Demo/标准模板(新).docx
+++ b/Framework.WordCOM/bin/Debug/Demo/标准模板(新).docx
@@ -62,7 +62,25 @@
           <w:b/>
           <w:sz w:val="96"/>
         </w:rPr>
-        <w:t>检  验  报  告</w:t>
+        <w:t xml:space="preserve">检  </w:t>
+      </w:r>
+      <w:proofErr w:type="gramStart"/>
+      <w:r>
+        <w:rPr>
+          <w:rFonts w:ascii="宋体" w:hAnsi="宋体" w:hint="eastAsia"/>
+          <w:b/>
+          <w:sz w:val="96"/>
+        </w:rPr>
+        <w:t>验</w:t>
+      </w:r>
+      <w:proofErr w:type="gramEnd"/>
+      <w:r>
+        <w:rPr>
+          <w:rFonts w:ascii="宋体" w:hAnsi="宋体" w:hint="eastAsia"/>
+          <w:b/>
+          <w:sz w:val="96"/>
+        </w:rPr>
+        <w:t xml:space="preserve">  报  告</w:t>
       </w:r>
     </w:p>
     <w:p>
@@ -509,7 +527,25 @@
           <w:sz w:val="32"/>
           <w:szCs w:val="32"/>
         </w:rPr>
-        <w:t>九、若报告未</w:t>
+        <w:t>九、</w:t>
+      </w:r>
+      <w:proofErr w:type="gramStart"/>
+      <w:r>
+        <w:rPr>
+          <w:rFonts w:ascii="仿宋_GB2312" w:eastAsia="仿宋_GB2312" w:hAnsi="宋体" w:hint="eastAsia"/>
+          <w:sz w:val="32"/>
+          <w:szCs w:val="32"/>
+        </w:rPr>
+        <w:t>若报告</w:t>
+      </w:r>
+      <w:proofErr w:type="gramEnd"/>
+      <w:r>
+        <w:rPr>
+          <w:rFonts w:ascii="仿宋_GB2312" w:eastAsia="仿宋_GB2312" w:hAnsi="宋体" w:hint="eastAsia"/>
+          <w:sz w:val="32"/>
+          <w:szCs w:val="32"/>
+        </w:rPr>
+        <w:t>未</w:t>
       </w:r>
       <w:r>
         <w:rPr>
@@ -842,7 +878,7 @@
       <w:tr>
         <w:trPr>
           <w:cantSplit/>
-          <w:trHeight w:hRule="exact" w:val="353"/>
+          <w:trHeight w:val="352"/>
           <w:jc w:val="center"/>
         </w:trPr>
         <w:tc>
@@ -885,11 +921,19 @@
             <w:pPr>
               <w:ind w:firstLine="108"/>
               <w:rPr>
-                <w:rFonts w:ascii="仿宋_GB2312" w:eastAsia="仿宋_GB2312" w:cs="仿宋_GB2312"/>
+                <w:rFonts w:asciiTheme="minorHAnsi" w:eastAsia="仿宋_GB2312" w:hAnsiTheme="minorHAnsi" w:cs="仿宋_GB2312"/>
               </w:rPr>
             </w:pPr>
             <w:bookmarkStart w:id="9" w:name="cyxz"/>
             <w:bookmarkEnd w:id="9"/>
+            <w:r>
+              <w:rPr>
+                <w:rFonts w:asciiTheme="minorHAnsi" w:eastAsia="仿宋_GB2312" w:hAnsiTheme="minorHAnsi" w:cs="仿宋_GB2312"/>
+              </w:rPr>
+              <w:t>myTest11</w:t>
+            </w:r>
+            <w:bookmarkStart w:id="10" w:name="_GoBack"/>
+            <w:bookmarkEnd w:id="10"/>
           </w:p>
         </w:tc>
         <w:tc>
@@ -962,8 +1006,8 @@
                 <w:rFonts w:ascii="仿宋_GB2312" w:eastAsia="仿宋_GB2312" w:cs="仿宋_GB2312"/>
               </w:rPr>
             </w:pPr>
-            <w:bookmarkStart w:id="10" w:name="sb"/>
-            <w:bookmarkEnd w:id="10"/>
+            <w:bookmarkStart w:id="11" w:name="sb"/>
+            <w:bookmarkEnd w:id="11"/>
           </w:p>
         </w:tc>
         <w:tc>
@@ -997,8 +1041,8 @@
                 <w:rFonts w:ascii="仿宋_GB2312" w:eastAsia="仿宋_GB2312"/>
               </w:rPr>
             </w:pPr>
-            <w:bookmarkStart w:id="11" w:name="xhgg"/>
-            <w:bookmarkEnd w:id="11"/>
+            <w:bookmarkStart w:id="12" w:name="xhgg"/>
+            <w:bookmarkEnd w:id="12"/>
           </w:p>
         </w:tc>
       </w:tr>
@@ -1039,8 +1083,8 @@
                 <w:rFonts w:ascii="仿宋_GB2312" w:eastAsia="仿宋_GB2312" w:cs="仿宋_GB2312"/>
               </w:rPr>
             </w:pPr>
-            <w:bookmarkStart w:id="12" w:name="wtf"/>
-            <w:bookmarkEnd w:id="12"/>
+            <w:bookmarkStart w:id="13" w:name="wtf"/>
+            <w:bookmarkEnd w:id="13"/>
           </w:p>
         </w:tc>
         <w:tc>
@@ -1074,8 +1118,8 @@
                 <w:rFonts w:ascii="仿宋_GB2312" w:eastAsia="仿宋_GB2312"/>
               </w:rPr>
             </w:pPr>
-            <w:bookmarkStart w:id="13" w:name="jylb"/>
-            <w:bookmarkEnd w:id="13"/>
+            <w:bookmarkStart w:id="14" w:name="jylb"/>
+            <w:bookmarkEnd w:id="14"/>
           </w:p>
         </w:tc>
       </w:tr>
@@ -1117,8 +1161,8 @@
                 <w:rFonts w:ascii="仿宋_GB2312" w:eastAsia="仿宋_GB2312" w:cs="仿宋_GB2312"/>
               </w:rPr>
             </w:pPr>
-            <w:bookmarkStart w:id="14" w:name="wtfdz"/>
-            <w:bookmarkEnd w:id="14"/>
+            <w:bookmarkStart w:id="15" w:name="wtfdz"/>
+            <w:bookmarkEnd w:id="15"/>
           </w:p>
         </w:tc>
         <w:tc>
@@ -1152,8 +1196,8 @@
                 <w:rFonts w:ascii="仿宋_GB2312" w:eastAsia="仿宋_GB2312"/>
               </w:rPr>
             </w:pPr>
-            <w:bookmarkStart w:id="15" w:name="cpbhph"/>
-            <w:bookmarkEnd w:id="15"/>
+            <w:bookmarkStart w:id="16" w:name="cpbhph"/>
+            <w:bookmarkEnd w:id="16"/>
           </w:p>
         </w:tc>
       </w:tr>
@@ -1194,8 +1238,8 @@
                 <w:rFonts w:ascii="仿宋_GB2312" w:eastAsia="仿宋_GB2312" w:cs="仿宋_GB2312"/>
               </w:rPr>
             </w:pPr>
-            <w:bookmarkStart w:id="16" w:name="scdw"/>
-            <w:bookmarkEnd w:id="16"/>
+            <w:bookmarkStart w:id="17" w:name="scdw"/>
+            <w:bookmarkEnd w:id="17"/>
           </w:p>
         </w:tc>
         <w:tc>
@@ -1229,8 +1273,8 @@
                 <w:rFonts w:ascii="仿宋_GB2312" w:eastAsia="仿宋_GB2312"/>
               </w:rPr>
             </w:pPr>
-            <w:bookmarkStart w:id="17" w:name="cydbh"/>
-            <w:bookmarkEnd w:id="17"/>
+            <w:bookmarkStart w:id="18" w:name="cydbh"/>
+            <w:bookmarkEnd w:id="18"/>
           </w:p>
         </w:tc>
       </w:tr>
@@ -1271,8 +1315,8 @@
                 <w:rFonts w:ascii="仿宋_GB2312" w:eastAsia="仿宋_GB2312" w:cs="仿宋_GB2312"/>
               </w:rPr>
             </w:pPr>
-            <w:bookmarkStart w:id="18" w:name="sjdw"/>
-            <w:bookmarkEnd w:id="18"/>
+            <w:bookmarkStart w:id="19" w:name="sjdw"/>
+            <w:bookmarkEnd w:id="19"/>
           </w:p>
         </w:tc>
         <w:tc>
@@ -1306,8 +1350,8 @@
                 <w:rFonts w:ascii="仿宋_GB2312" w:eastAsia="仿宋_GB2312"/>
               </w:rPr>
             </w:pPr>
-            <w:bookmarkStart w:id="19" w:name="scrq"/>
-            <w:bookmarkEnd w:id="19"/>
+            <w:bookmarkStart w:id="20" w:name="scrq"/>
+            <w:bookmarkEnd w:id="20"/>
           </w:p>
         </w:tc>
       </w:tr>
@@ -1348,8 +1392,8 @@
                 <w:rFonts w:ascii="仿宋_GB2312" w:eastAsia="仿宋_GB2312" w:cs="仿宋_GB2312"/>
               </w:rPr>
             </w:pPr>
-            <w:bookmarkStart w:id="20" w:name="cydw"/>
-            <w:bookmarkEnd w:id="20"/>
+            <w:bookmarkStart w:id="21" w:name="cydw"/>
+            <w:bookmarkEnd w:id="21"/>
           </w:p>
         </w:tc>
         <w:tc>
@@ -1383,8 +1427,8 @@
                 <w:rFonts w:ascii="仿宋_GB2312" w:eastAsia="仿宋_GB2312"/>
               </w:rPr>
             </w:pPr>
-            <w:bookmarkStart w:id="21" w:name="ypsl"/>
-            <w:bookmarkEnd w:id="21"/>
+            <w:bookmarkStart w:id="22" w:name="ypsl"/>
+            <w:bookmarkEnd w:id="22"/>
           </w:p>
         </w:tc>
       </w:tr>
@@ -1425,8 +1469,8 @@
                 <w:rFonts w:ascii="仿宋_GB2312" w:eastAsia="仿宋_GB2312" w:cs="仿宋_GB2312"/>
               </w:rPr>
             </w:pPr>
-            <w:bookmarkStart w:id="22" w:name="cydd"/>
-            <w:bookmarkEnd w:id="22"/>
+            <w:bookmarkStart w:id="23" w:name="cydd"/>
+            <w:bookmarkEnd w:id="23"/>
           </w:p>
         </w:tc>
         <w:tc>
@@ -1460,8 +1504,8 @@
                 <w:rFonts w:ascii="仿宋_GB2312" w:eastAsia="仿宋_GB2312"/>
               </w:rPr>
             </w:pPr>
-            <w:bookmarkStart w:id="23" w:name="cyjs"/>
-            <w:bookmarkEnd w:id="23"/>
+            <w:bookmarkStart w:id="24" w:name="cyjs"/>
+            <w:bookmarkEnd w:id="24"/>
           </w:p>
         </w:tc>
       </w:tr>
@@ -1502,8 +1546,8 @@
                 <w:rFonts w:ascii="仿宋_GB2312" w:eastAsia="仿宋_GB2312" w:cs="仿宋_GB2312"/>
               </w:rPr>
             </w:pPr>
-            <w:bookmarkStart w:id="24" w:name="cyrq"/>
-            <w:bookmarkEnd w:id="24"/>
+            <w:bookmarkStart w:id="25" w:name="cyrq"/>
+            <w:bookmarkEnd w:id="25"/>
           </w:p>
         </w:tc>
         <w:tc>
@@ -1562,12 +1606,14 @@
                 <w:rFonts w:ascii="仿宋_GB2312" w:eastAsia="仿宋_GB2312"/>
               </w:rPr>
             </w:pPr>
+            <w:proofErr w:type="gramStart"/>
             <w:r>
               <w:rPr>
                 <w:rFonts w:ascii="仿宋_GB2312" w:eastAsia="仿宋_GB2312" w:cs="仿宋_GB2312" w:hint="eastAsia"/>
               </w:rPr>
               <w:t>到样日期</w:t>
             </w:r>
+            <w:proofErr w:type="gramEnd"/>
           </w:p>
         </w:tc>
         <w:tc>
@@ -1583,8 +1629,8 @@
                 <w:rFonts w:ascii="仿宋_GB2312" w:eastAsia="仿宋_GB2312" w:cs="仿宋_GB2312"/>
               </w:rPr>
             </w:pPr>
-            <w:bookmarkStart w:id="25" w:name="dyrq"/>
-            <w:bookmarkEnd w:id="25"/>
+            <w:bookmarkStart w:id="26" w:name="dyrq"/>
+            <w:bookmarkEnd w:id="26"/>
           </w:p>
         </w:tc>
         <w:tc>
@@ -1618,8 +1664,8 @@
                 <w:rFonts w:ascii="仿宋_GB2312" w:eastAsia="仿宋_GB2312"/>
               </w:rPr>
             </w:pPr>
-            <w:bookmarkStart w:id="26" w:name="jyrq"/>
-            <w:bookmarkEnd w:id="26"/>
+            <w:bookmarkStart w:id="27" w:name="jyrq"/>
+            <w:bookmarkEnd w:id="27"/>
           </w:p>
         </w:tc>
       </w:tr>
@@ -1662,8 +1708,8 @@
                 <w:rFonts w:ascii="仿宋_GB2312" w:eastAsia="仿宋_GB2312" w:cs="仿宋_GB2312"/>
               </w:rPr>
             </w:pPr>
-            <w:bookmarkStart w:id="27" w:name="jyxm"/>
-            <w:bookmarkEnd w:id="27"/>
+            <w:bookmarkStart w:id="28" w:name="jyxm"/>
+            <w:bookmarkEnd w:id="28"/>
           </w:p>
         </w:tc>
       </w:tr>
@@ -1706,8 +1752,8 @@
                 <w:rFonts w:ascii="仿宋_GB2312" w:eastAsia="仿宋_GB2312" w:cs="仿宋_GB2312"/>
               </w:rPr>
             </w:pPr>
-            <w:bookmarkStart w:id="28" w:name="jyyj"/>
-            <w:bookmarkEnd w:id="28"/>
+            <w:bookmarkStart w:id="29" w:name="jyyj"/>
+            <w:bookmarkEnd w:id="29"/>
           </w:p>
         </w:tc>
       </w:tr>
@@ -1757,8 +1803,8 @@
               </w:rPr>
               <w:t>抽检综合结论：</w:t>
             </w:r>
-            <w:bookmarkStart w:id="29" w:name="jyjl"/>
-            <w:bookmarkEnd w:id="29"/>
+            <w:bookmarkStart w:id="30" w:name="jyjl"/>
+            <w:bookmarkEnd w:id="30"/>
           </w:p>
           <w:p>
             <w:pPr>
@@ -1810,8 +1856,8 @@
               </w:rPr>
               <w:t xml:space="preserve">  </w:t>
             </w:r>
-            <w:bookmarkStart w:id="30" w:name="qfrq"/>
-            <w:bookmarkEnd w:id="30"/>
+            <w:bookmarkStart w:id="31" w:name="qfrq"/>
+            <w:bookmarkEnd w:id="31"/>
           </w:p>
         </w:tc>
       </w:tr>
@@ -1967,8 +2013,8 @@
         </w:rPr>
         <w:t xml:space="preserve">     </w:t>
       </w:r>
-      <w:bookmarkStart w:id="31" w:name="shry"/>
-      <w:bookmarkEnd w:id="31"/>
+      <w:bookmarkStart w:id="32" w:name="shry"/>
+      <w:bookmarkEnd w:id="32"/>
       <w:r>
         <w:rPr>
           <w:rFonts w:ascii="仿宋_GB2312" w:eastAsia="仿宋_GB2312" w:hint="eastAsia"/>
@@ -2009,8 +2055,8 @@
         </w:rPr>
         <w:t xml:space="preserve">     </w:t>
       </w:r>
-      <w:bookmarkStart w:id="32" w:name="zjgcs"/>
-      <w:bookmarkEnd w:id="32"/>
+      <w:bookmarkStart w:id="33" w:name="zjgcs"/>
+      <w:bookmarkEnd w:id="33"/>
       <w:r>
         <w:rPr>
           <w:rFonts w:ascii="仿宋_GB2312" w:eastAsia="仿宋_GB2312" w:hint="eastAsia"/>
@@ -2050,11 +2096,19 @@
         </w:rPr>
         <w:t xml:space="preserve"> </w:t>
       </w:r>
+      <w:proofErr w:type="gramStart"/>
       <w:r>
         <w:rPr>
           <w:rFonts w:ascii="仿宋_GB2312" w:eastAsia="仿宋_GB2312" w:hint="eastAsia"/>
         </w:rPr>
-        <w:t>务：</w:t>
+        <w:t>务</w:t>
+      </w:r>
+      <w:proofErr w:type="gramEnd"/>
+      <w:r>
+        <w:rPr>
+          <w:rFonts w:ascii="仿宋_GB2312" w:eastAsia="仿宋_GB2312" w:hint="eastAsia"/>
+        </w:rPr>
+        <w:t>：</w:t>
       </w:r>
       <w:r>
         <w:rPr>
@@ -2148,7 +2202,7 @@
                 <w:rFonts w:ascii="仿宋_GB2312" w:eastAsia="仿宋_GB2312" w:hAnsi="宋体"/>
               </w:rPr>
             </w:pPr>
-            <w:bookmarkStart w:id="33" w:name="_Hlk41491854"/>
+            <w:bookmarkStart w:id="34" w:name="_Hlk41491854"/>
             <w:r>
               <w:rPr>
                 <w:rFonts w:ascii="仿宋_GB2312" w:eastAsia="仿宋_GB2312" w:hAnsi="宋体" w:hint="eastAsia"/>
@@ -2174,8 +2228,8 @@
                 <w:rFonts w:ascii="宋体" w:hAnsi="宋体"/>
               </w:rPr>
             </w:pPr>
-            <w:bookmarkStart w:id="34" w:name="ypms"/>
-            <w:bookmarkEnd w:id="34"/>
+            <w:bookmarkStart w:id="35" w:name="ypms"/>
+            <w:bookmarkEnd w:id="35"/>
             <w:r>
               <w:rPr>
                 <w:rFonts w:ascii="宋体" w:hAnsi="宋体"/>
@@ -2194,8 +2248,6 @@
               </w:rPr>
               <w:t>Demo</w:t>
             </w:r>
-            <w:bookmarkStart w:id="35" w:name="_GoBack"/>
-            <w:bookmarkEnd w:id="35"/>
           </w:p>
         </w:tc>
       </w:tr>
@@ -2246,7 +2298,7 @@
           </w:p>
         </w:tc>
       </w:tr>
-      <w:bookmarkEnd w:id="33"/>
+      <w:bookmarkEnd w:id="34"/>
     </w:tbl>
     <w:p>
       <w:pPr>
@@ -8760,7 +8812,7 @@
 </file>
 
 <file path=customXml/itemProps2.xml><?xml version="1.0" encoding="utf-8"?>
-<ds:datastoreItem xmlns:ds="http://schemas.openxmlformats.org/officeDocument/2006/customXml" ds:itemID="{FDE1BC15-AEB6-43B5-B134-8C856542049F}">
+<ds:datastoreItem xmlns:ds="http://schemas.openxmlformats.org/officeDocument/2006/customXml" ds:itemID="{E5AACF55-649F-40C0-8489-4C7A7C068E15}">
   <ds:schemaRefs>
     <ds:schemaRef ds:uri="http://schemas.openxmlformats.org/officeDocument/2006/bibliography"/>
   </ds:schemaRefs>

</xml_diff>